<commit_message>
code for com protocols added
</commit_message>
<xml_diff>
--- a/SEM3/Communication/challenge 1 document.docx
+++ b/SEM3/Communication/challenge 1 document.docx
@@ -48,31 +48,7 @@
           <w:szCs w:val="60"/>
           <w:lang w:val="en-GB" w:eastAsia="en-NL"/>
         </w:rPr>
-        <w:t>COM Challenge 1</w:t>
-      </w:r>
-      <w:r>
-        <w:rPr>
-          <w:rFonts w:ascii="Arial" w:eastAsia="Times New Roman" w:hAnsi="Arial" w:cs="Arial"/>
-          <w:b/>
-          <w:bCs/>
-          <w:color w:val="000000"/>
-          <w:sz w:val="60"/>
-          <w:szCs w:val="60"/>
-          <w:lang w:val="en-GB" w:eastAsia="en-NL"/>
-        </w:rPr>
-        <w:t xml:space="preserve">: </w:t>
-      </w:r>
-      <w:r>
-        <w:rPr>
-          <w:rFonts w:ascii="Arial" w:eastAsia="Times New Roman" w:hAnsi="Arial" w:cs="Arial"/>
-          <w:b/>
-          <w:bCs/>
-          <w:color w:val="000000"/>
-          <w:sz w:val="60"/>
-          <w:szCs w:val="60"/>
-          <w:lang w:val="en-GB" w:eastAsia="en-NL"/>
-        </w:rPr>
-        <w:t>Protocol Overview.</w:t>
+        <w:t>COM Challenge 1: Protocol Overview.</w:t>
       </w:r>
     </w:p>
     <w:p>
@@ -446,10 +422,14 @@
           <w:szCs w:val="28"/>
           <w:lang w:val="en-GB" w:eastAsia="en-NL"/>
         </w:rPr>
-        <w:t xml:space="preserve">Student: Johnson </w:t>
-      </w:r>
-      <w:proofErr w:type="spellStart"/>
-      <w:r>
+        <w:t>Student: Johnson Domacasse</w:t>
+      </w:r>
+    </w:p>
+    <w:p>
+      <w:pPr>
+        <w:spacing w:after="0" w:line="240" w:lineRule="auto"/>
+        <w:ind w:left="-15"/>
+        <w:jc w:val="right"/>
         <w:rPr>
           <w:rFonts w:ascii="Arial" w:eastAsia="Times New Roman" w:hAnsi="Arial" w:cs="Arial"/>
           <w:color w:val="666666"/>
@@ -457,15 +437,8 @@
           <w:szCs w:val="28"/>
           <w:lang w:val="en-GB" w:eastAsia="en-NL"/>
         </w:rPr>
-        <w:t>Domacasse</w:t>
-      </w:r>
-      <w:proofErr w:type="spellEnd"/>
-    </w:p>
-    <w:p>
-      <w:pPr>
-        <w:spacing w:after="0" w:line="240" w:lineRule="auto"/>
-        <w:ind w:left="-15"/>
-        <w:jc w:val="right"/>
+      </w:pPr>
+      <w:r>
         <w:rPr>
           <w:rFonts w:ascii="Arial" w:eastAsia="Times New Roman" w:hAnsi="Arial" w:cs="Arial"/>
           <w:color w:val="666666"/>
@@ -473,7 +446,8 @@
           <w:szCs w:val="28"/>
           <w:lang w:val="en-GB" w:eastAsia="en-NL"/>
         </w:rPr>
-      </w:pPr>
+        <w:t xml:space="preserve">Date: </w:t>
+      </w:r>
       <w:r>
         <w:rPr>
           <w:rFonts w:ascii="Arial" w:eastAsia="Times New Roman" w:hAnsi="Arial" w:cs="Arial"/>
@@ -482,7 +456,7 @@
           <w:szCs w:val="28"/>
           <w:lang w:val="en-GB" w:eastAsia="en-NL"/>
         </w:rPr>
-        <w:t xml:space="preserve">Date: </w:t>
+        <w:t>19</w:t>
       </w:r>
       <w:r>
         <w:rPr>
@@ -492,9 +466,14 @@
           <w:szCs w:val="28"/>
           <w:lang w:val="en-GB" w:eastAsia="en-NL"/>
         </w:rPr>
-        <w:t>08</w:t>
-      </w:r>
-      <w:r>
+        <w:t xml:space="preserve"> sept 2023</w:t>
+      </w:r>
+    </w:p>
+    <w:p>
+      <w:pPr>
+        <w:spacing w:after="0" w:line="240" w:lineRule="auto"/>
+        <w:ind w:left="-15"/>
+        <w:jc w:val="right"/>
         <w:rPr>
           <w:rFonts w:ascii="Arial" w:eastAsia="Times New Roman" w:hAnsi="Arial" w:cs="Arial"/>
           <w:color w:val="666666"/>
@@ -502,8 +481,7 @@
           <w:szCs w:val="28"/>
           <w:lang w:val="en-GB" w:eastAsia="en-NL"/>
         </w:rPr>
-        <w:t xml:space="preserve"> </w:t>
-      </w:r>
+      </w:pPr>
       <w:r>
         <w:rPr>
           <w:rFonts w:ascii="Arial" w:eastAsia="Times New Roman" w:hAnsi="Arial" w:cs="Arial"/>
@@ -512,9 +490,14 @@
           <w:szCs w:val="28"/>
           <w:lang w:val="en-GB" w:eastAsia="en-NL"/>
         </w:rPr>
-        <w:t>sept</w:t>
-      </w:r>
-      <w:r>
+        <w:t>Student#: 4471709</w:t>
+      </w:r>
+    </w:p>
+    <w:p>
+      <w:pPr>
+        <w:spacing w:after="0" w:line="240" w:lineRule="auto"/>
+        <w:ind w:left="-15"/>
+        <w:jc w:val="right"/>
         <w:rPr>
           <w:rFonts w:ascii="Arial" w:eastAsia="Times New Roman" w:hAnsi="Arial" w:cs="Arial"/>
           <w:color w:val="666666"/>
@@ -522,14 +505,8 @@
           <w:szCs w:val="28"/>
           <w:lang w:val="en-GB" w:eastAsia="en-NL"/>
         </w:rPr>
-        <w:t xml:space="preserve"> 2023</w:t>
-      </w:r>
-    </w:p>
-    <w:p>
-      <w:pPr>
-        <w:spacing w:after="0" w:line="240" w:lineRule="auto"/>
-        <w:ind w:left="-15"/>
-        <w:jc w:val="right"/>
+      </w:pPr>
+      <w:r>
         <w:rPr>
           <w:rFonts w:ascii="Arial" w:eastAsia="Times New Roman" w:hAnsi="Arial" w:cs="Arial"/>
           <w:color w:val="666666"/>
@@ -537,83 +514,8 @@
           <w:szCs w:val="28"/>
           <w:lang w:val="en-GB" w:eastAsia="en-NL"/>
         </w:rPr>
-      </w:pPr>
-      <w:r>
-        <w:rPr>
-          <w:rFonts w:ascii="Arial" w:eastAsia="Times New Roman" w:hAnsi="Arial" w:cs="Arial"/>
-          <w:color w:val="666666"/>
-          <w:sz w:val="28"/>
-          <w:szCs w:val="28"/>
-          <w:lang w:val="en-GB" w:eastAsia="en-NL"/>
-        </w:rPr>
-        <w:t>Student#: 4471709</w:t>
-      </w:r>
-    </w:p>
-    <w:p>
-      <w:pPr>
-        <w:spacing w:after="0" w:line="240" w:lineRule="auto"/>
-        <w:ind w:left="-15"/>
-        <w:jc w:val="right"/>
-        <w:rPr>
-          <w:rFonts w:ascii="Arial" w:eastAsia="Times New Roman" w:hAnsi="Arial" w:cs="Arial"/>
-          <w:color w:val="666666"/>
-          <w:sz w:val="28"/>
-          <w:szCs w:val="28"/>
-          <w:lang w:val="en-GB" w:eastAsia="en-NL"/>
-        </w:rPr>
-      </w:pPr>
-      <w:r>
-        <w:rPr>
-          <w:rFonts w:ascii="Arial" w:eastAsia="Times New Roman" w:hAnsi="Arial" w:cs="Arial"/>
-          <w:color w:val="666666"/>
-          <w:sz w:val="28"/>
-          <w:szCs w:val="28"/>
-          <w:lang w:val="en-GB" w:eastAsia="en-NL"/>
-        </w:rPr>
-        <w:t xml:space="preserve">Teacher: </w:t>
-      </w:r>
-      <w:r>
-        <w:rPr>
-          <w:rFonts w:ascii="Arial" w:eastAsia="Times New Roman" w:hAnsi="Arial" w:cs="Arial"/>
-          <w:color w:val="666666"/>
-          <w:sz w:val="28"/>
-          <w:szCs w:val="28"/>
-          <w:lang w:val="en-GB" w:eastAsia="en-NL"/>
-        </w:rPr>
-        <w:t>Hans</w:t>
-      </w:r>
-      <w:r>
-        <w:rPr>
-          <w:rFonts w:ascii="Arial" w:eastAsia="Times New Roman" w:hAnsi="Arial" w:cs="Arial"/>
-          <w:color w:val="666666"/>
-          <w:sz w:val="28"/>
-          <w:szCs w:val="28"/>
-          <w:lang w:val="en-GB" w:eastAsia="en-NL"/>
-        </w:rPr>
-        <w:t xml:space="preserve"> </w:t>
-      </w:r>
-      <w:r>
-        <w:rPr>
-          <w:rFonts w:ascii="Arial" w:eastAsia="Times New Roman" w:hAnsi="Arial" w:cs="Arial"/>
-          <w:color w:val="666666"/>
-          <w:sz w:val="28"/>
-          <w:szCs w:val="28"/>
-          <w:lang w:val="en-GB" w:eastAsia="en-NL"/>
-        </w:rPr>
-        <w:t xml:space="preserve">van </w:t>
-      </w:r>
-      <w:proofErr w:type="spellStart"/>
-      <w:r>
-        <w:rPr>
-          <w:rFonts w:ascii="Arial" w:eastAsia="Times New Roman" w:hAnsi="Arial" w:cs="Arial"/>
-          <w:color w:val="666666"/>
-          <w:sz w:val="28"/>
-          <w:szCs w:val="28"/>
-          <w:lang w:val="en-GB" w:eastAsia="en-NL"/>
-        </w:rPr>
-        <w:t>Heumen</w:t>
-      </w:r>
-      <w:proofErr w:type="spellEnd"/>
+        <w:t>Teacher: Hans van Heumen</w:t>
+      </w:r>
     </w:p>
     <w:p>
       <w:pPr>
@@ -664,39 +566,6 @@
           <w:lang w:val="en-GB"/>
         </w:rPr>
       </w:pPr>
-      <w:r>
-        <w:rPr>
-          <w:lang w:val="en-GB"/>
-        </w:rPr>
-        <w:t xml:space="preserve">Another note I would like to mention is that I did not create any code at the current time of writing of this report. I made everything work using: node-red, the postman application and the </w:t>
-      </w:r>
-      <w:proofErr w:type="spellStart"/>
-      <w:r>
-        <w:rPr>
-          <w:lang w:val="en-GB"/>
-        </w:rPr>
-        <w:t>MyMQTT</w:t>
-      </w:r>
-      <w:proofErr w:type="spellEnd"/>
-      <w:r>
-        <w:rPr>
-          <w:lang w:val="en-GB"/>
-        </w:rPr>
-        <w:t xml:space="preserve"> phone application. </w:t>
-      </w:r>
-      <w:r>
-        <w:rPr>
-          <w:lang w:val="en-GB"/>
-        </w:rPr>
-        <w:tab/>
-      </w:r>
-    </w:p>
-    <w:p>
-      <w:pPr>
-        <w:rPr>
-          <w:lang w:val="en-GB"/>
-        </w:rPr>
-      </w:pPr>
     </w:p>
     <w:p>
       <w:pPr>
@@ -767,6 +636,7 @@
       </w:pPr>
       <w:r>
         <w:rPr>
+          <w:noProof/>
           <w:lang w:val="en-GB"/>
         </w:rPr>
         <w:drawing>
@@ -823,21 +693,7 @@
         <w:rPr>
           <w:lang w:val="en-GB"/>
         </w:rPr>
-        <w:t xml:space="preserve">For reference, the topic I will be using is: </w:t>
-      </w:r>
-      <w:proofErr w:type="spellStart"/>
-      <w:r>
-        <w:rPr>
-          <w:lang w:val="en-GB"/>
-        </w:rPr>
-        <w:t>nr_workshop_greetings</w:t>
-      </w:r>
-      <w:proofErr w:type="spellEnd"/>
-      <w:r>
-        <w:rPr>
-          <w:lang w:val="en-GB"/>
-        </w:rPr>
-        <w:t>. So within the inject, I assign this as the topic and I can write anything for the message. For now I will go with “Hello reader”.</w:t>
+        <w:t>For reference, the topic I will be using is: nr_workshop_greetings. So within the inject, I assign this as the topic and I can write anything for the message. For now I will go with “Hello reader”.</w:t>
       </w:r>
     </w:p>
     <w:p>
@@ -874,48 +730,50 @@
         <w:rPr>
           <w:lang w:val="en-GB"/>
         </w:rPr>
-        <w:t>-in node. The only difference is I have to add the topic which is as before, “</w:t>
-      </w:r>
-      <w:proofErr w:type="spellStart"/>
-      <w:r>
-        <w:rPr>
-          <w:lang w:val="en-GB"/>
-        </w:rPr>
-        <w:t>nr_workshop_greetings</w:t>
-      </w:r>
-      <w:proofErr w:type="spellEnd"/>
-      <w:r>
-        <w:rPr>
-          <w:lang w:val="en-GB"/>
-        </w:rPr>
-        <w:t>”.</w:t>
-      </w:r>
-    </w:p>
-    <w:p>
-      <w:pPr>
-        <w:rPr>
-          <w:lang w:val="en-GB"/>
-        </w:rPr>
-      </w:pPr>
-      <w:r>
-        <w:rPr>
-          <w:lang w:val="en-GB"/>
-        </w:rPr>
-        <w:t>I use the mobile application “</w:t>
-      </w:r>
-      <w:proofErr w:type="spellStart"/>
-      <w:r>
-        <w:rPr>
-          <w:lang w:val="en-GB"/>
-        </w:rPr>
-        <w:t>MyMQTT</w:t>
-      </w:r>
-      <w:proofErr w:type="spellEnd"/>
-      <w:r>
-        <w:rPr>
-          <w:lang w:val="en-GB"/>
-        </w:rPr>
-        <w:t>” to act as the subscriber in this case. I first subscribe to the topic mentioned above. Now that it is added, any message that gets published (injected) I will receive on my phone.</w:t>
+        <w:t>-in node. The only difference is I have to add the topic which is as before, “nr_workshop_greetings”.</w:t>
+      </w:r>
+    </w:p>
+    <w:p>
+      <w:pPr>
+        <w:rPr>
+          <w:lang w:val="en-GB"/>
+        </w:rPr>
+      </w:pPr>
+      <w:r>
+        <w:rPr>
+          <w:lang w:val="en-GB"/>
+        </w:rPr>
+        <w:t xml:space="preserve">I use </w:t>
+      </w:r>
+      <w:r>
+        <w:rPr>
+          <w:lang w:val="en-GB"/>
+        </w:rPr>
+        <w:t xml:space="preserve">my esp32 to </w:t>
+      </w:r>
+      <w:r>
+        <w:rPr>
+          <w:lang w:val="en-GB"/>
+        </w:rPr>
+        <w:t xml:space="preserve">act as the subscriber in this case. I first subscribe to the topic mentioned above. Now that it is added, any message that gets published (injected) </w:t>
+      </w:r>
+      <w:r>
+        <w:rPr>
+          <w:lang w:val="en-GB"/>
+        </w:rPr>
+        <w:t xml:space="preserve">will be received by all that are </w:t>
+      </w:r>
+      <w:r>
+        <w:rPr>
+          <w:lang w:val="en-GB"/>
+        </w:rPr>
+        <w:t>subscribed</w:t>
+      </w:r>
+      <w:r>
+        <w:rPr>
+          <w:lang w:val="en-GB"/>
+        </w:rPr>
+        <w:t>.</w:t>
       </w:r>
       <w:r>
         <w:rPr>
@@ -929,53 +787,43 @@
         <w:rPr>
           <w:lang w:val="en-GB"/>
         </w:rPr>
-        <w:t>I can also choose to publish a message of my own using the app. I use the publish section to type a message. In this case I will say the following message.</w:t>
-      </w:r>
-      <w:r>
-        <w:rPr>
-          <w:b/>
-          <w:bCs/>
-          <w:lang w:val="en-GB"/>
-        </w:rPr>
-        <w:t xml:space="preserve"> </w:t>
-      </w:r>
-      <w:r>
-        <w:rPr>
-          <w:lang w:val="en-GB"/>
-        </w:rPr>
-        <w:t>As you can see, it will also appear</w:t>
-      </w:r>
-      <w:r>
-        <w:rPr>
-          <w:lang w:val="en-GB"/>
-        </w:rPr>
-        <w:t xml:space="preserve"> in my debug window on node red. </w:t>
-      </w:r>
-      <w:r>
-        <w:rPr>
-          <w:lang w:val="en-GB"/>
-        </w:rPr>
-        <w:t xml:space="preserve"> See the next images for visuals.</w:t>
-      </w:r>
-    </w:p>
-    <w:p>
-      <w:pPr>
-        <w:rPr>
-          <w:lang w:val="en-GB"/>
-        </w:rPr>
-      </w:pPr>
-      <w:r>
-        <w:rPr>
-          <w:noProof/>
-          <w:lang w:val="en-GB"/>
-          <w14:ligatures w14:val="standardContextual"/>
+        <w:t xml:space="preserve">I can also choose to publish a message of my own </w:t>
+      </w:r>
+      <w:r>
+        <w:rPr>
+          <w:lang w:val="en-GB"/>
+        </w:rPr>
+        <w:t>using the ESP32</w:t>
+      </w:r>
+      <w:r>
+        <w:rPr>
+          <w:lang w:val="en-GB"/>
+        </w:rPr>
+        <w:t xml:space="preserve">. </w:t>
+      </w:r>
+      <w:r>
+        <w:rPr>
+          <w:lang w:val="en-GB"/>
+        </w:rPr>
+        <w:t>In my program, I have a simple line that creates a string and sends this string to the node-red terminal. See below.</w:t>
+      </w:r>
+    </w:p>
+    <w:p>
+      <w:pPr>
+        <w:rPr>
+          <w:lang w:val="en-GB"/>
+        </w:rPr>
+      </w:pPr>
+      <w:r>
+        <w:rPr>
+          <w:lang w:val="en-GB"/>
         </w:rPr>
         <w:lastRenderedPageBreak/>
         <w:drawing>
-          <wp:inline distT="0" distB="0" distL="0" distR="0" wp14:anchorId="626C0C93" wp14:editId="31E0D39F">
-            <wp:extent cx="1820770" cy="4046220"/>
-            <wp:effectExtent l="0" t="0" r="8255" b="0"/>
-            <wp:docPr id="11" name="Picture 11" descr="A black screen with white text&#10;&#10;Description automatically generated"/>
+          <wp:inline distT="0" distB="0" distL="0" distR="0" wp14:anchorId="58160E07" wp14:editId="1BE6EE41">
+            <wp:extent cx="5731510" cy="2760980"/>
+            <wp:effectExtent l="0" t="0" r="2540" b="1270"/>
+            <wp:docPr id="682251171" name="Picture 1" descr="A screenshot of a computer&#10;&#10;Description automatically generated"/>
             <wp:cNvGraphicFramePr>
               <a:graphicFrameLocks xmlns:a="http://schemas.openxmlformats.org/drawingml/2006/main" noChangeAspect="1"/>
             </wp:cNvGraphicFramePr>
@@ -983,17 +831,11 @@
               <a:graphicData uri="http://schemas.openxmlformats.org/drawingml/2006/picture">
                 <pic:pic xmlns:pic="http://schemas.openxmlformats.org/drawingml/2006/picture">
                   <pic:nvPicPr>
-                    <pic:cNvPr id="11" name="Picture 11" descr="A black screen with white text&#10;&#10;Description automatically generated"/>
+                    <pic:cNvPr id="682251171" name="Picture 1" descr="A screenshot of a computer&#10;&#10;Description automatically generated"/>
                     <pic:cNvPicPr/>
                   </pic:nvPicPr>
                   <pic:blipFill>
-                    <a:blip r:embed="rId6" cstate="print">
-                      <a:extLst>
-                        <a:ext uri="{28A0092B-C50C-407E-A947-70E740481C1C}">
-                          <a14:useLocalDpi xmlns:a14="http://schemas.microsoft.com/office/drawing/2010/main" val="0"/>
-                        </a:ext>
-                      </a:extLst>
-                    </a:blip>
+                    <a:blip r:embed="rId6"/>
                     <a:stretch>
                       <a:fillRect/>
                     </a:stretch>
@@ -1001,7 +843,7 @@
                   <pic:spPr>
                     <a:xfrm>
                       <a:off x="0" y="0"/>
-                      <a:ext cx="1831979" cy="4071130"/>
+                      <a:ext cx="5731510" cy="2760980"/>
                     </a:xfrm>
                     <a:prstGeom prst="rect">
                       <a:avLst/>
@@ -1013,25 +855,172 @@
           </wp:inline>
         </w:drawing>
       </w:r>
+    </w:p>
+    <w:p>
+      <w:pPr>
+        <w:rPr>
+          <w:lang w:val="en-GB"/>
+        </w:rPr>
+      </w:pPr>
+    </w:p>
+    <w:p>
+      <w:pPr>
+        <w:rPr>
+          <w:lang w:val="en-GB"/>
+        </w:rPr>
+      </w:pPr>
+    </w:p>
+    <w:p>
+      <w:pPr>
+        <w:pStyle w:val="Heading3"/>
+        <w:rPr>
+          <w:lang w:val="en-GB"/>
+        </w:rPr>
+      </w:pPr>
+      <w:r>
+        <w:rPr>
+          <w:lang w:val="en-GB"/>
+        </w:rPr>
+        <w:t>Web</w:t>
+      </w:r>
+      <w:r>
+        <w:rPr>
+          <w:lang w:val="en-GB"/>
+        </w:rPr>
+        <w:t>S</w:t>
+      </w:r>
+      <w:r>
+        <w:rPr>
+          <w:lang w:val="en-GB"/>
+        </w:rPr>
+        <w:t>ocket</w:t>
+      </w:r>
+    </w:p>
+    <w:p>
+      <w:pPr>
+        <w:rPr>
+          <w:lang w:val="en-GB"/>
+        </w:rPr>
+      </w:pPr>
+      <w:r>
+        <w:rPr>
+          <w:lang w:val="en-GB"/>
+        </w:rPr>
+        <w:t>For this section I made use of the postman application to both view and send messages. I also did some minor research to get some simple Java</w:t>
+      </w:r>
+      <w:r>
+        <w:rPr>
+          <w:lang w:val="en-GB"/>
+        </w:rPr>
+        <w:t>Sc</w:t>
+      </w:r>
+      <w:r>
+        <w:rPr>
+          <w:lang w:val="en-GB"/>
+        </w:rPr>
+        <w:t xml:space="preserve">ript programming. Like the previous model, I did so by both connecting a </w:t>
+      </w:r>
+      <w:r>
+        <w:rPr>
+          <w:lang w:val="en-GB"/>
+        </w:rPr>
+        <w:t>W</w:t>
+      </w:r>
+      <w:r>
+        <w:rPr>
+          <w:lang w:val="en-GB"/>
+        </w:rPr>
+        <w:t>eb</w:t>
+      </w:r>
+      <w:r>
+        <w:rPr>
+          <w:lang w:val="en-GB"/>
+        </w:rPr>
+        <w:t>S</w:t>
+      </w:r>
+      <w:r>
+        <w:rPr>
+          <w:lang w:val="en-GB"/>
+        </w:rPr>
+        <w:t xml:space="preserve">ocket-out node to an inject node to send some messages. I connected to </w:t>
+      </w:r>
+      <w:r>
+        <w:rPr>
+          <w:lang w:val="en-GB"/>
+        </w:rPr>
+        <w:t>W</w:t>
+      </w:r>
+      <w:r>
+        <w:rPr>
+          <w:lang w:val="en-GB"/>
+        </w:rPr>
+        <w:t>eb</w:t>
+      </w:r>
+      <w:r>
+        <w:rPr>
+          <w:lang w:val="en-GB"/>
+        </w:rPr>
+        <w:t>S</w:t>
+      </w:r>
+      <w:r>
+        <w:rPr>
+          <w:lang w:val="en-GB"/>
+        </w:rPr>
+        <w:t xml:space="preserve">ocket-in node to a debug node to read messages. In this case node-red will act as my server. Since it is my server I need to configure a path so that postman can connect to it as well. In the web socket nodes I added the following in the path section: /ws/challenge. </w:t>
+      </w:r>
+      <w:r>
+        <w:rPr>
+          <w:lang w:val="en-GB"/>
+        </w:rPr>
+        <w:t xml:space="preserve">I also added </w:t>
+      </w:r>
+      <w:r>
+        <w:rPr>
+          <w:lang w:val="en-GB"/>
+        </w:rPr>
+        <w:t>a</w:t>
+      </w:r>
+      <w:r>
+        <w:rPr>
+          <w:lang w:val="en-GB"/>
+        </w:rPr>
+        <w:t xml:space="preserve"> function node</w:t>
+      </w:r>
+      <w:r>
+        <w:rPr>
+          <w:lang w:val="en-GB"/>
+        </w:rPr>
+        <w:t xml:space="preserve"> </w:t>
+      </w:r>
+      <w:r>
+        <w:rPr>
+          <w:lang w:val="en-GB"/>
+        </w:rPr>
+        <w:t xml:space="preserve">for easier understanding. </w:t>
+      </w:r>
+      <w:r>
+        <w:rPr>
+          <w:lang w:val="en-GB"/>
+        </w:rPr>
+        <w:t>Its function is to simply send data to the ESP32</w:t>
+      </w:r>
+    </w:p>
+    <w:p>
+      <w:pPr>
+        <w:rPr>
+          <w:lang w:val="en-GB"/>
+        </w:rPr>
+      </w:pPr>
       <w:r>
         <w:rPr>
           <w:noProof/>
           <w:lang w:val="en-GB"/>
-          <w14:ligatures w14:val="standardContextual"/>
-        </w:rPr>
-        <w:t xml:space="preserve">    </w:t>
-      </w:r>
-      <w:r>
-        <w:rPr>
-          <w:noProof/>
-          <w:lang w:val="en-GB"/>
-          <w14:ligatures w14:val="standardContextual"/>
         </w:rPr>
         <w:drawing>
-          <wp:inline distT="0" distB="0" distL="0" distR="0" wp14:anchorId="5917F543" wp14:editId="3F04E2F3">
-            <wp:extent cx="1817342" cy="4038600"/>
-            <wp:effectExtent l="0" t="0" r="0" b="0"/>
-            <wp:docPr id="12" name="Picture 12" descr="A black rectangle with white dots&#10;&#10;Description automatically generated"/>
+          <wp:inline distT="0" distB="0" distL="0" distR="0" wp14:anchorId="733811DC" wp14:editId="1D170942">
+            <wp:extent cx="5731510" cy="2165985"/>
+            <wp:effectExtent l="0" t="0" r="2540" b="5715"/>
+            <wp:docPr id="1025989037" name="Picture 1" descr="A screenshot of a computer&#10;&#10;Description automatically generated"/>
             <wp:cNvGraphicFramePr>
               <a:graphicFrameLocks xmlns:a="http://schemas.openxmlformats.org/drawingml/2006/main" noChangeAspect="1"/>
             </wp:cNvGraphicFramePr>
@@ -1039,17 +1028,11 @@
               <a:graphicData uri="http://schemas.openxmlformats.org/drawingml/2006/picture">
                 <pic:pic xmlns:pic="http://schemas.openxmlformats.org/drawingml/2006/picture">
                   <pic:nvPicPr>
-                    <pic:cNvPr id="12" name="Picture 12" descr="A black rectangle with white dots&#10;&#10;Description automatically generated"/>
+                    <pic:cNvPr id="1025989037" name="Picture 1" descr="A screenshot of a computer&#10;&#10;Description automatically generated"/>
                     <pic:cNvPicPr/>
                   </pic:nvPicPr>
                   <pic:blipFill>
-                    <a:blip r:embed="rId7" cstate="print">
-                      <a:extLst>
-                        <a:ext uri="{28A0092B-C50C-407E-A947-70E740481C1C}">
-                          <a14:useLocalDpi xmlns:a14="http://schemas.microsoft.com/office/drawing/2010/main" val="0"/>
-                        </a:ext>
-                      </a:extLst>
-                    </a:blip>
+                    <a:blip r:embed="rId7"/>
                     <a:stretch>
                       <a:fillRect/>
                     </a:stretch>
@@ -1057,7 +1040,7 @@
                   <pic:spPr>
                     <a:xfrm>
                       <a:off x="0" y="0"/>
-                      <a:ext cx="1835850" cy="4079730"/>
+                      <a:ext cx="5731510" cy="2165985"/>
                     </a:xfrm>
                     <a:prstGeom prst="rect">
                       <a:avLst/>
@@ -1069,461 +1052,114 @@
           </wp:inline>
         </w:drawing>
       </w:r>
-      <w:r>
-        <w:rPr>
-          <w:noProof/>
-          <w:lang w:val="en-GB"/>
-          <w14:ligatures w14:val="standardContextual"/>
-        </w:rPr>
-        <w:t xml:space="preserve">    </w:t>
-      </w:r>
-      <w:r>
-        <w:rPr>
-          <w:noProof/>
-          <w:lang w:val="en-GB"/>
-          <w14:ligatures w14:val="standardContextual"/>
-        </w:rPr>
-        <w:drawing>
-          <wp:inline distT="0" distB="0" distL="0" distR="0" wp14:anchorId="3F7001B7" wp14:editId="4432791F">
-            <wp:extent cx="1813560" cy="4030197"/>
-            <wp:effectExtent l="0" t="0" r="0" b="8890"/>
-            <wp:docPr id="13" name="Picture 13" descr="A screenshot of a phone&#10;&#10;Description automatically generated"/>
-            <wp:cNvGraphicFramePr>
-              <a:graphicFrameLocks xmlns:a="http://schemas.openxmlformats.org/drawingml/2006/main" noChangeAspect="1"/>
-            </wp:cNvGraphicFramePr>
-            <a:graphic xmlns:a="http://schemas.openxmlformats.org/drawingml/2006/main">
-              <a:graphicData uri="http://schemas.openxmlformats.org/drawingml/2006/picture">
-                <pic:pic xmlns:pic="http://schemas.openxmlformats.org/drawingml/2006/picture">
-                  <pic:nvPicPr>
-                    <pic:cNvPr id="13" name="Picture 13" descr="A screenshot of a phone&#10;&#10;Description automatically generated"/>
-                    <pic:cNvPicPr/>
-                  </pic:nvPicPr>
-                  <pic:blipFill>
-                    <a:blip r:embed="rId8" cstate="print">
-                      <a:extLst>
-                        <a:ext uri="{28A0092B-C50C-407E-A947-70E740481C1C}">
-                          <a14:useLocalDpi xmlns:a14="http://schemas.microsoft.com/office/drawing/2010/main" val="0"/>
-                        </a:ext>
-                      </a:extLst>
-                    </a:blip>
-                    <a:stretch>
-                      <a:fillRect/>
-                    </a:stretch>
-                  </pic:blipFill>
-                  <pic:spPr>
-                    <a:xfrm>
-                      <a:off x="0" y="0"/>
-                      <a:ext cx="1838220" cy="4084998"/>
-                    </a:xfrm>
-                    <a:prstGeom prst="rect">
-                      <a:avLst/>
-                    </a:prstGeom>
-                  </pic:spPr>
-                </pic:pic>
-              </a:graphicData>
-            </a:graphic>
-          </wp:inline>
-        </w:drawing>
-      </w:r>
-      <w:r>
-        <w:rPr>
-          <w:lang w:val="en-GB"/>
-        </w:rPr>
-        <w:drawing>
-          <wp:inline distT="0" distB="0" distL="0" distR="0" wp14:anchorId="67A44FD7" wp14:editId="300638B3">
-            <wp:extent cx="5731510" cy="2599690"/>
-            <wp:effectExtent l="0" t="0" r="2540" b="0"/>
-            <wp:docPr id="3" name="Picture 3" descr="A screenshot of a computer screen&#10;&#10;Description automatically generated"/>
-            <wp:cNvGraphicFramePr>
-              <a:graphicFrameLocks xmlns:a="http://schemas.openxmlformats.org/drawingml/2006/main" noChangeAspect="1"/>
-            </wp:cNvGraphicFramePr>
-            <a:graphic xmlns:a="http://schemas.openxmlformats.org/drawingml/2006/main">
-              <a:graphicData uri="http://schemas.openxmlformats.org/drawingml/2006/picture">
-                <pic:pic xmlns:pic="http://schemas.openxmlformats.org/drawingml/2006/picture">
-                  <pic:nvPicPr>
-                    <pic:cNvPr id="3" name="Picture 3" descr="A screenshot of a computer screen&#10;&#10;Description automatically generated"/>
-                    <pic:cNvPicPr/>
-                  </pic:nvPicPr>
-                  <pic:blipFill>
-                    <a:blip r:embed="rId9"/>
-                    <a:stretch>
-                      <a:fillRect/>
-                    </a:stretch>
-                  </pic:blipFill>
-                  <pic:spPr>
-                    <a:xfrm>
-                      <a:off x="0" y="0"/>
-                      <a:ext cx="5731510" cy="2599690"/>
-                    </a:xfrm>
-                    <a:prstGeom prst="rect">
-                      <a:avLst/>
-                    </a:prstGeom>
-                  </pic:spPr>
-                </pic:pic>
-              </a:graphicData>
-            </a:graphic>
-          </wp:inline>
-        </w:drawing>
-      </w:r>
-    </w:p>
-    <w:p>
-      <w:pPr>
-        <w:rPr>
-          <w:lang w:val="en-GB"/>
-        </w:rPr>
-      </w:pPr>
-    </w:p>
-    <w:p>
-      <w:pPr>
-        <w:pStyle w:val="Heading3"/>
-        <w:rPr>
-          <w:lang w:val="en-GB"/>
-        </w:rPr>
-      </w:pPr>
-      <w:proofErr w:type="spellStart"/>
-      <w:r>
-        <w:rPr>
-          <w:lang w:val="en-GB"/>
-        </w:rPr>
-        <w:t>Websocket</w:t>
-      </w:r>
-      <w:proofErr w:type="spellEnd"/>
-    </w:p>
-    <w:p>
-      <w:pPr>
-        <w:rPr>
-          <w:lang w:val="en-GB"/>
-        </w:rPr>
-      </w:pPr>
-      <w:r>
-        <w:rPr>
-          <w:lang w:val="en-GB"/>
-        </w:rPr>
-        <w:t xml:space="preserve">For this section I made use of the postman application to both view and send messages. I also did some minor research to get some simple </w:t>
-      </w:r>
-      <w:proofErr w:type="spellStart"/>
-      <w:r>
-        <w:rPr>
-          <w:lang w:val="en-GB"/>
-        </w:rPr>
-        <w:t>Javascript</w:t>
-      </w:r>
-      <w:proofErr w:type="spellEnd"/>
-      <w:r>
-        <w:rPr>
-          <w:lang w:val="en-GB"/>
-        </w:rPr>
-        <w:t xml:space="preserve"> programming. Like the previous model, I did so by both connecting a </w:t>
-      </w:r>
-      <w:proofErr w:type="spellStart"/>
-      <w:r>
-        <w:rPr>
-          <w:lang w:val="en-GB"/>
-        </w:rPr>
-        <w:t>websocket</w:t>
-      </w:r>
-      <w:proofErr w:type="spellEnd"/>
-      <w:r>
-        <w:rPr>
-          <w:lang w:val="en-GB"/>
-        </w:rPr>
-        <w:t xml:space="preserve">-out node to an inject node to send some messages. I connected to </w:t>
-      </w:r>
-      <w:proofErr w:type="spellStart"/>
-      <w:r>
-        <w:rPr>
-          <w:lang w:val="en-GB"/>
-        </w:rPr>
-        <w:t>websocket</w:t>
-      </w:r>
-      <w:proofErr w:type="spellEnd"/>
-      <w:r>
-        <w:rPr>
-          <w:lang w:val="en-GB"/>
-        </w:rPr>
-        <w:t>-in node to a debug node to read messages. In this case node-red will act as my server. Since it is my server I need to configure a path so that postman can connect to it as well. In the web socket nodes I added the following in the path section: /</w:t>
-      </w:r>
-      <w:proofErr w:type="spellStart"/>
-      <w:r>
-        <w:rPr>
-          <w:lang w:val="en-GB"/>
-        </w:rPr>
-        <w:t>ws</w:t>
-      </w:r>
-      <w:proofErr w:type="spellEnd"/>
-      <w:r>
-        <w:rPr>
-          <w:lang w:val="en-GB"/>
-        </w:rPr>
-        <w:t xml:space="preserve">/challenge1. </w:t>
-      </w:r>
-      <w:r>
-        <w:rPr>
-          <w:lang w:val="en-GB"/>
-        </w:rPr>
-        <w:t xml:space="preserve">I also added to function </w:t>
-      </w:r>
-      <w:r>
-        <w:rPr>
+    </w:p>
+    <w:p>
+      <w:pPr>
+        <w:rPr>
+          <w:lang w:val="en-GB"/>
+        </w:rPr>
+      </w:pPr>
+      <w:r>
+        <w:rPr>
+          <w:lang w:val="en-GB"/>
+        </w:rPr>
+        <w:t xml:space="preserve">I start by sending a message from my </w:t>
+      </w:r>
+      <w:r>
+        <w:rPr>
+          <w:lang w:val="en-GB"/>
+        </w:rPr>
+        <w:t>ESP32</w:t>
+      </w:r>
+      <w:r>
+        <w:rPr>
+          <w:lang w:val="en-GB"/>
+        </w:rPr>
+        <w:t xml:space="preserve"> to my web</w:t>
+      </w:r>
+      <w:r>
+        <w:rPr>
+          <w:lang w:val="en-GB"/>
+        </w:rPr>
+        <w:t xml:space="preserve"> </w:t>
+      </w:r>
+      <w:r>
+        <w:rPr>
+          <w:lang w:val="en-GB"/>
+        </w:rPr>
+        <w:t>socket server.</w:t>
+      </w:r>
+      <w:r>
+        <w:rPr>
+          <w:lang w:val="en-GB"/>
+        </w:rPr>
+        <w:t xml:space="preserve"> As you can see above.</w:t>
+      </w:r>
+    </w:p>
+    <w:p>
+      <w:pPr>
+        <w:rPr>
+          <w:lang w:val="en-GB"/>
+        </w:rPr>
+      </w:pPr>
+      <w:r>
+        <w:rPr>
+          <w:lang w:val="en-GB"/>
+        </w:rPr>
+        <w:t>This concludes what I have done for my first challenge.</w:t>
+      </w:r>
+    </w:p>
+    <w:p>
+      <w:pPr>
+        <w:pStyle w:val="Heading2"/>
+        <w:rPr>
+          <w:rFonts w:ascii="Arial" w:hAnsi="Arial" w:cs="Arial"/>
+          <w:lang w:val="en-GB"/>
+        </w:rPr>
+      </w:pPr>
+    </w:p>
+    <w:p>
+      <w:pPr>
+        <w:pStyle w:val="Heading2"/>
+        <w:rPr>
+          <w:rFonts w:ascii="Arial" w:hAnsi="Arial" w:cs="Arial"/>
+          <w:lang w:val="en-GB"/>
+        </w:rPr>
+      </w:pPr>
+      <w:r>
+        <w:rPr>
+          <w:rFonts w:ascii="Arial" w:hAnsi="Arial" w:cs="Arial"/>
           <w:lang w:val="en-GB"/>
         </w:rPr>
         <w:lastRenderedPageBreak/>
-        <w:t>nodes for easier understanding. One to parse the received data (from JSON format) and the other is to send data to postman (In JSON format).</w:t>
-      </w:r>
-    </w:p>
-    <w:p>
-      <w:pPr>
-        <w:rPr>
-          <w:lang w:val="en-GB"/>
-        </w:rPr>
-      </w:pPr>
-      <w:r>
-        <w:rPr>
-          <w:lang w:val="en-GB"/>
-        </w:rPr>
-        <w:drawing>
-          <wp:inline distT="0" distB="0" distL="0" distR="0" wp14:anchorId="63F26ACF" wp14:editId="58E220A1">
-            <wp:extent cx="5731510" cy="2487295"/>
-            <wp:effectExtent l="0" t="0" r="2540" b="8255"/>
-            <wp:docPr id="5" name="Picture 5" descr="A diagram of data on a grid&#10;&#10;Description automatically generated"/>
-            <wp:cNvGraphicFramePr>
-              <a:graphicFrameLocks xmlns:a="http://schemas.openxmlformats.org/drawingml/2006/main" noChangeAspect="1"/>
-            </wp:cNvGraphicFramePr>
-            <a:graphic xmlns:a="http://schemas.openxmlformats.org/drawingml/2006/main">
-              <a:graphicData uri="http://schemas.openxmlformats.org/drawingml/2006/picture">
-                <pic:pic xmlns:pic="http://schemas.openxmlformats.org/drawingml/2006/picture">
-                  <pic:nvPicPr>
-                    <pic:cNvPr id="5" name="Picture 5" descr="A diagram of data on a grid&#10;&#10;Description automatically generated"/>
-                    <pic:cNvPicPr/>
-                  </pic:nvPicPr>
-                  <pic:blipFill>
-                    <a:blip r:embed="rId10"/>
-                    <a:stretch>
-                      <a:fillRect/>
-                    </a:stretch>
-                  </pic:blipFill>
-                  <pic:spPr>
-                    <a:xfrm>
-                      <a:off x="0" y="0"/>
-                      <a:ext cx="5731510" cy="2487295"/>
-                    </a:xfrm>
-                    <a:prstGeom prst="rect">
-                      <a:avLst/>
-                    </a:prstGeom>
-                  </pic:spPr>
-                </pic:pic>
-              </a:graphicData>
-            </a:graphic>
-          </wp:inline>
-        </w:drawing>
-      </w:r>
-    </w:p>
-    <w:p>
-      <w:pPr>
-        <w:rPr>
-          <w:lang w:val="en-GB"/>
-        </w:rPr>
-      </w:pPr>
-      <w:r>
-        <w:rPr>
-          <w:lang w:val="en-GB"/>
-        </w:rPr>
-        <w:t xml:space="preserve">I start by sending a message from my postman to my </w:t>
-      </w:r>
-      <w:proofErr w:type="spellStart"/>
-      <w:r>
-        <w:rPr>
-          <w:lang w:val="en-GB"/>
-        </w:rPr>
-        <w:t>websocket</w:t>
-      </w:r>
-      <w:proofErr w:type="spellEnd"/>
-      <w:r>
-        <w:rPr>
-          <w:lang w:val="en-GB"/>
-        </w:rPr>
-        <w:t xml:space="preserve"> server.</w:t>
-      </w:r>
-    </w:p>
-    <w:p>
-      <w:pPr>
-        <w:rPr>
-          <w:lang w:val="en-GB"/>
-        </w:rPr>
-      </w:pPr>
-      <w:r>
-        <w:rPr>
-          <w:lang w:val="en-GB"/>
-        </w:rPr>
-        <w:drawing>
-          <wp:inline distT="0" distB="0" distL="0" distR="0" wp14:anchorId="637F8CAD" wp14:editId="7C599C26">
-            <wp:extent cx="5731510" cy="3564890"/>
-            <wp:effectExtent l="0" t="0" r="2540" b="0"/>
-            <wp:docPr id="6" name="Picture 6" descr="A screenshot of a computer&#10;&#10;Description automatically generated"/>
-            <wp:cNvGraphicFramePr>
-              <a:graphicFrameLocks xmlns:a="http://schemas.openxmlformats.org/drawingml/2006/main" noChangeAspect="1"/>
-            </wp:cNvGraphicFramePr>
-            <a:graphic xmlns:a="http://schemas.openxmlformats.org/drawingml/2006/main">
-              <a:graphicData uri="http://schemas.openxmlformats.org/drawingml/2006/picture">
-                <pic:pic xmlns:pic="http://schemas.openxmlformats.org/drawingml/2006/picture">
-                  <pic:nvPicPr>
-                    <pic:cNvPr id="6" name="Picture 6" descr="A screenshot of a computer&#10;&#10;Description automatically generated"/>
-                    <pic:cNvPicPr/>
-                  </pic:nvPicPr>
-                  <pic:blipFill>
-                    <a:blip r:embed="rId11"/>
-                    <a:stretch>
-                      <a:fillRect/>
-                    </a:stretch>
-                  </pic:blipFill>
-                  <pic:spPr>
-                    <a:xfrm>
-                      <a:off x="0" y="0"/>
-                      <a:ext cx="5731510" cy="3564890"/>
-                    </a:xfrm>
-                    <a:prstGeom prst="rect">
-                      <a:avLst/>
-                    </a:prstGeom>
-                  </pic:spPr>
-                </pic:pic>
-              </a:graphicData>
-            </a:graphic>
-          </wp:inline>
-        </w:drawing>
-      </w:r>
-    </w:p>
-    <w:p>
-      <w:pPr>
-        <w:rPr>
-          <w:lang w:val="en-GB"/>
-        </w:rPr>
-      </w:pPr>
-      <w:r>
-        <w:rPr>
-          <w:lang w:val="en-GB"/>
-        </w:rPr>
-        <w:t>In my node-red terminal I receive the following:</w:t>
-      </w:r>
-    </w:p>
-    <w:p>
-      <w:pPr>
-        <w:rPr>
-          <w:lang w:val="en-GB"/>
-        </w:rPr>
-      </w:pPr>
-      <w:r>
-        <w:rPr>
-          <w:lang w:val="en-GB"/>
-        </w:rPr>
-        <w:lastRenderedPageBreak/>
-        <w:drawing>
-          <wp:inline distT="0" distB="0" distL="0" distR="0" wp14:anchorId="21E99838" wp14:editId="1981694C">
-            <wp:extent cx="4286848" cy="2162477"/>
-            <wp:effectExtent l="0" t="0" r="0" b="9525"/>
-            <wp:docPr id="7" name="Picture 7" descr="A screenshot of a computer program&#10;&#10;Description automatically generated"/>
-            <wp:cNvGraphicFramePr>
-              <a:graphicFrameLocks xmlns:a="http://schemas.openxmlformats.org/drawingml/2006/main" noChangeAspect="1"/>
-            </wp:cNvGraphicFramePr>
-            <a:graphic xmlns:a="http://schemas.openxmlformats.org/drawingml/2006/main">
-              <a:graphicData uri="http://schemas.openxmlformats.org/drawingml/2006/picture">
-                <pic:pic xmlns:pic="http://schemas.openxmlformats.org/drawingml/2006/picture">
-                  <pic:nvPicPr>
-                    <pic:cNvPr id="7" name="Picture 7" descr="A screenshot of a computer program&#10;&#10;Description automatically generated"/>
-                    <pic:cNvPicPr/>
-                  </pic:nvPicPr>
-                  <pic:blipFill>
-                    <a:blip r:embed="rId12"/>
-                    <a:stretch>
-                      <a:fillRect/>
-                    </a:stretch>
-                  </pic:blipFill>
-                  <pic:spPr>
-                    <a:xfrm>
-                      <a:off x="0" y="0"/>
-                      <a:ext cx="4286848" cy="2162477"/>
-                    </a:xfrm>
-                    <a:prstGeom prst="rect">
-                      <a:avLst/>
-                    </a:prstGeom>
-                  </pic:spPr>
-                </pic:pic>
-              </a:graphicData>
-            </a:graphic>
-          </wp:inline>
-        </w:drawing>
-      </w:r>
-    </w:p>
-    <w:p>
-      <w:pPr>
-        <w:rPr>
-          <w:lang w:val="en-GB"/>
-        </w:rPr>
-      </w:pPr>
-      <w:r>
-        <w:rPr>
-          <w:lang w:val="en-GB"/>
-        </w:rPr>
-        <w:t>Of course I can send some messages as well</w:t>
-      </w:r>
-      <w:r>
-        <w:rPr>
-          <w:lang w:val="en-GB"/>
-        </w:rPr>
-        <w:t xml:space="preserve"> from node-red to postman as well. I send them in the same format. In is then received in my postman terminal.</w:t>
-      </w:r>
-      <w:r>
-        <w:rPr>
-          <w:lang w:val="en-GB"/>
-        </w:rPr>
-        <w:drawing>
-          <wp:inline distT="0" distB="0" distL="0" distR="0" wp14:anchorId="7D463220" wp14:editId="4637F09B">
-            <wp:extent cx="5731510" cy="3562985"/>
-            <wp:effectExtent l="0" t="0" r="2540" b="0"/>
-            <wp:docPr id="9" name="Picture 9" descr="A screenshot of a computer&#10;&#10;Description automatically generated"/>
-            <wp:cNvGraphicFramePr>
-              <a:graphicFrameLocks xmlns:a="http://schemas.openxmlformats.org/drawingml/2006/main" noChangeAspect="1"/>
-            </wp:cNvGraphicFramePr>
-            <a:graphic xmlns:a="http://schemas.openxmlformats.org/drawingml/2006/main">
-              <a:graphicData uri="http://schemas.openxmlformats.org/drawingml/2006/picture">
-                <pic:pic xmlns:pic="http://schemas.openxmlformats.org/drawingml/2006/picture">
-                  <pic:nvPicPr>
-                    <pic:cNvPr id="9" name="Picture 9" descr="A screenshot of a computer&#10;&#10;Description automatically generated"/>
-                    <pic:cNvPicPr/>
-                  </pic:nvPicPr>
-                  <pic:blipFill>
-                    <a:blip r:embed="rId13"/>
-                    <a:stretch>
-                      <a:fillRect/>
-                    </a:stretch>
-                  </pic:blipFill>
-                  <pic:spPr>
-                    <a:xfrm>
-                      <a:off x="0" y="0"/>
-                      <a:ext cx="5731510" cy="3562985"/>
-                    </a:xfrm>
-                    <a:prstGeom prst="rect">
-                      <a:avLst/>
-                    </a:prstGeom>
-                  </pic:spPr>
-                </pic:pic>
-              </a:graphicData>
-            </a:graphic>
-          </wp:inline>
-        </w:drawing>
-      </w:r>
-    </w:p>
-    <w:p>
-      <w:pPr>
-        <w:rPr>
-          <w:lang w:val="en-GB"/>
-        </w:rPr>
-      </w:pPr>
-      <w:r>
-        <w:rPr>
-          <w:lang w:val="en-GB"/>
-        </w:rPr>
-        <w:t>This concludes what I have done for my first challenge.</w:t>
-      </w:r>
+        <w:t>Question 2</w:t>
+      </w:r>
+    </w:p>
+    <w:p>
+      <w:pPr>
+        <w:rPr>
+          <w:lang w:val="en-GB"/>
+        </w:rPr>
+      </w:pPr>
+      <w:r>
+        <w:rPr>
+          <w:lang w:val="en-GB"/>
+        </w:rPr>
+        <w:t>In terms of advantages and disadvantages here is what I have found while working with these protocols</w:t>
+      </w:r>
+      <w:r>
+        <w:rPr>
+          <w:lang w:val="en-GB"/>
+        </w:rPr>
+        <w:t xml:space="preserve"> and research done. What I have found is that for IoT applications like a microcontroller board that controls an LED MQTT would be advisable to use. This is because with MQTT you can have the devices perform their tasks despite the internet being poor quality. Unlike web sockets which will take longer. Web sockets should be used when you are operating with a project that requires good internet communication. Take a chat application for example. Here it would be advisable to use web sockets.</w:t>
+      </w:r>
+    </w:p>
+    <w:p>
+      <w:pPr>
+        <w:rPr>
+          <w:lang w:val="en-GB"/>
+        </w:rPr>
+      </w:pPr>
     </w:p>
     <w:p>
       <w:pPr>
@@ -1538,41 +1174,76 @@
           <w:rFonts w:ascii="Arial" w:hAnsi="Arial" w:cs="Arial"/>
           <w:lang w:val="en-GB"/>
         </w:rPr>
-        <w:t xml:space="preserve">Question </w:t>
-      </w:r>
-      <w:r>
+        <w:t>Question 3</w:t>
+      </w:r>
+    </w:p>
+    <w:p>
+      <w:pPr>
+        <w:rPr>
+          <w:lang w:val="en-GB"/>
+        </w:rPr>
+      </w:pPr>
+      <w:r>
+        <w:rPr>
+          <w:lang w:val="en-GB"/>
+        </w:rPr>
+        <w:t xml:space="preserve">What I have noticed is that when I use the web sockets, the flow starts and then continuously stays “alive” until I update something in my flow. If not this then the flow is almost constantly “alive”. The only way I have found to stop the flows is to close the node-red app using ctrl-c. </w:t>
+      </w:r>
+    </w:p>
+    <w:p>
+      <w:pPr>
+        <w:rPr>
+          <w:lang w:val="en-GB"/>
+        </w:rPr>
+      </w:pPr>
+      <w:r>
+        <w:rPr>
+          <w:lang w:val="en-GB"/>
+        </w:rPr>
+        <w:t xml:space="preserve">The same thing happens when I do it for the MQTT protocol. So for now I would say I don’t have a preference on which one to use. It would depend on my use case application. </w:t>
+      </w:r>
+      <w:r>
+        <w:rPr>
+          <w:lang w:val="en-GB"/>
+        </w:rPr>
+        <w:t xml:space="preserve"> </w:t>
+      </w:r>
+    </w:p>
+    <w:p>
+      <w:pPr>
+        <w:rPr>
+          <w:lang w:val="en-GB"/>
+        </w:rPr>
+      </w:pPr>
+      <w:r>
+        <w:rPr>
+          <w:lang w:val="en-GB"/>
+        </w:rPr>
+        <w:t xml:space="preserve">However what I would do for the future implementation, is to use a “heartbeat” in my program. A heartbeat function just like the name implies. In our program it can act as a simple timer that sends out signals at specific intervals. This is only done if the node is alive. </w:t>
+      </w:r>
+    </w:p>
+    <w:p>
+      <w:pPr>
+        <w:rPr>
+          <w:lang w:val="en-GB"/>
+        </w:rPr>
+      </w:pPr>
+    </w:p>
+    <w:p>
+      <w:pPr>
+        <w:pStyle w:val="Heading2"/>
         <w:rPr>
           <w:rFonts w:ascii="Arial" w:hAnsi="Arial" w:cs="Arial"/>
           <w:lang w:val="en-GB"/>
         </w:rPr>
-        <w:t>2</w:t>
-      </w:r>
-    </w:p>
-    <w:p>
-      <w:pPr>
-        <w:rPr>
-          <w:lang w:val="en-GB"/>
-        </w:rPr>
-      </w:pPr>
-      <w:r>
-        <w:rPr>
-          <w:lang w:val="en-GB"/>
-        </w:rPr>
-        <w:t>In terms of advantages and disadvantages here is what I have found while working with these protocols</w:t>
-      </w:r>
-      <w:r>
-        <w:rPr>
-          <w:lang w:val="en-GB"/>
-        </w:rPr>
-        <w:t xml:space="preserve"> and research done. What I have found is that for IoT applications like a microcontroller board that controls an LED MQTT would be advisable to use. This is because with MQTT you can have the devices perform their tasks despite the internet being poor quality. Unlike web sockets which will take longer. Web sockets should be used when you are operating with a project that requires good internet communication. Take a chat application for example. Here it would be advisable to use web sockets.</w:t>
-      </w:r>
-    </w:p>
-    <w:p>
-      <w:pPr>
-        <w:rPr>
-          <w:lang w:val="en-GB"/>
-        </w:rPr>
-      </w:pPr>
+      </w:pPr>
+      <w:r>
+        <w:rPr>
+          <w:rFonts w:ascii="Arial" w:hAnsi="Arial" w:cs="Arial"/>
+          <w:lang w:val="en-GB"/>
+        </w:rPr>
+        <w:t>Conclusion</w:t>
+      </w:r>
     </w:p>
     <w:p>
       <w:pPr>
@@ -1587,62 +1258,8 @@
           <w:rFonts w:ascii="Arial" w:hAnsi="Arial" w:cs="Arial"/>
           <w:lang w:val="en-GB"/>
         </w:rPr>
-        <w:lastRenderedPageBreak/>
-        <w:t xml:space="preserve">Question </w:t>
-      </w:r>
-      <w:r>
-        <w:rPr>
-          <w:rFonts w:ascii="Arial" w:hAnsi="Arial" w:cs="Arial"/>
-          <w:lang w:val="en-GB"/>
-        </w:rPr>
-        <w:t>3</w:t>
-      </w:r>
-    </w:p>
-    <w:p>
-      <w:pPr>
-        <w:rPr>
-          <w:lang w:val="en-GB"/>
-        </w:rPr>
-      </w:pPr>
-      <w:r>
-        <w:rPr>
-          <w:lang w:val="en-GB"/>
-        </w:rPr>
-        <w:t xml:space="preserve">What I have noticed is that when I use the web sockets, the flow starts and then continuously stays “alive” until I update something in my flow. If not this then the flow is almost constantly “alive”. The only way I have found to stop the flows is to close the node-red app using ctrl-c. </w:t>
-      </w:r>
-    </w:p>
-    <w:p>
-      <w:pPr>
-        <w:rPr>
-          <w:lang w:val="en-GB"/>
-        </w:rPr>
-      </w:pPr>
-      <w:r>
-        <w:rPr>
-          <w:lang w:val="en-GB"/>
-        </w:rPr>
-        <w:t xml:space="preserve">The same thing happens when I do it for the MQTT protocol. So for now I would say I don’t have a preference on which one to use. It would depend on my use case application. </w:t>
-      </w:r>
-      <w:r>
-        <w:rPr>
-          <w:lang w:val="en-GB"/>
-        </w:rPr>
-        <w:t xml:space="preserve"> </w:t>
-      </w:r>
-    </w:p>
-    <w:p>
-      <w:pPr>
-        <w:rPr>
-          <w:lang w:val="en-GB"/>
-        </w:rPr>
-      </w:pPr>
-    </w:p>
-    <w:p>
-      <w:pPr>
-        <w:rPr>
-          <w:lang w:val="en-GB"/>
-        </w:rPr>
-      </w:pPr>
+        <w:t>References</w:t>
+      </w:r>
     </w:p>
     <w:p>
       <w:pPr>

</xml_diff>